<commit_message>
modif doc de rapport
</commit_message>
<xml_diff>
--- a/Rapport d'état du projet.docx
+++ b/Rapport d'état du projet.docx
@@ -1,6 +1,6 @@
 
 <file path=word/document.xml><?xml version="1.0" encoding="utf-8"?>
-<w:document xmlns:wpc="http://schemas.microsoft.com/office/word/2010/wordprocessingCanvas" xmlns:cx="http://schemas.microsoft.com/office/drawing/2014/chartex" xmlns:cx1="http://schemas.microsoft.com/office/drawing/2015/9/8/chartex" xmlns:mc="http://schemas.openxmlformats.org/markup-compatibility/2006" xmlns:o="urn:schemas-microsoft-com:office:office" xmlns:r="http://schemas.openxmlformats.org/officeDocument/2006/relationships" xmlns:m="http://schemas.openxmlformats.org/officeDocument/2006/math" xmlns:v="urn:schemas-microsoft-com:vml" xmlns:wp14="http://schemas.microsoft.com/office/word/2010/wordprocessingDrawing" xmlns:wp="http://schemas.openxmlformats.org/drawingml/2006/wordprocessingDrawing" xmlns:w10="urn:schemas-microsoft-com:office:word" xmlns:w="http://schemas.openxmlformats.org/wordprocessingml/2006/main" xmlns:w14="http://schemas.microsoft.com/office/word/2010/wordml" xmlns:w15="http://schemas.microsoft.com/office/word/2012/wordml" xmlns:w16se="http://schemas.microsoft.com/office/word/2015/wordml/symex" xmlns:wpg="http://schemas.microsoft.com/office/word/2010/wordprocessingGroup" xmlns:wpi="http://schemas.microsoft.com/office/word/2010/wordprocessingInk" xmlns:wne="http://schemas.microsoft.com/office/word/2006/wordml" xmlns:wps="http://schemas.microsoft.com/office/word/2010/wordprocessingShape" mc:Ignorable="w14 w15 w16se wp14">
+<w:document xmlns:wpc="http://schemas.microsoft.com/office/word/2010/wordprocessingCanvas" xmlns:mc="http://schemas.openxmlformats.org/markup-compatibility/2006" xmlns:o="urn:schemas-microsoft-com:office:office" xmlns:r="http://schemas.openxmlformats.org/officeDocument/2006/relationships" xmlns:m="http://schemas.openxmlformats.org/officeDocument/2006/math" xmlns:v="urn:schemas-microsoft-com:vml" xmlns:wp14="http://schemas.microsoft.com/office/word/2010/wordprocessingDrawing" xmlns:wp="http://schemas.openxmlformats.org/drawingml/2006/wordprocessingDrawing" xmlns:w10="urn:schemas-microsoft-com:office:word" xmlns:w="http://schemas.openxmlformats.org/wordprocessingml/2006/main" xmlns:w14="http://schemas.microsoft.com/office/word/2010/wordml" xmlns:w15="http://schemas.microsoft.com/office/word/2012/wordml" xmlns:wpg="http://schemas.microsoft.com/office/word/2010/wordprocessingGroup" xmlns:wpi="http://schemas.microsoft.com/office/word/2010/wordprocessingInk" xmlns:wne="http://schemas.microsoft.com/office/word/2006/wordml" xmlns:wps="http://schemas.microsoft.com/office/word/2010/wordprocessingShape" mc:Ignorable="w14 w15 wp14">
   <w:body>
     <w:p>
       <w:pPr>
@@ -105,9 +105,11 @@
             <w:tcW w:w="3664" w:type="dxa"/>
           </w:tcPr>
           <w:p>
+            <w:proofErr w:type="spellStart"/>
             <w:r>
               <w:t>ArduiGo</w:t>
             </w:r>
+            <w:proofErr w:type="spellEnd"/>
           </w:p>
         </w:tc>
         <w:tc>
@@ -116,8 +118,42 @@
           </w:tcPr>
           <w:p>
             <w:r>
-              <w:t>Valentin Guevara,Fanny Velien,Jeremy Duval,Adrien Techer</w:t>
-            </w:r>
+              <w:t xml:space="preserve">Valentin </w:t>
+            </w:r>
+            <w:proofErr w:type="spellStart"/>
+            <w:r>
+              <w:t>Guevara</w:t>
+            </w:r>
+            <w:proofErr w:type="gramStart"/>
+            <w:r>
+              <w:t>,Fanny</w:t>
+            </w:r>
+            <w:proofErr w:type="spellEnd"/>
+            <w:proofErr w:type="gramEnd"/>
+            <w:r>
+              <w:t xml:space="preserve"> </w:t>
+            </w:r>
+            <w:proofErr w:type="spellStart"/>
+            <w:r>
+              <w:t>Velien,Jeremy</w:t>
+            </w:r>
+            <w:proofErr w:type="spellEnd"/>
+            <w:r>
+              <w:t xml:space="preserve"> </w:t>
+            </w:r>
+            <w:proofErr w:type="spellStart"/>
+            <w:r>
+              <w:t>Duval,Adrien</w:t>
+            </w:r>
+            <w:proofErr w:type="spellEnd"/>
+            <w:r>
+              <w:t xml:space="preserve"> </w:t>
+            </w:r>
+            <w:proofErr w:type="spellStart"/>
+            <w:r>
+              <w:t>Techer</w:t>
+            </w:r>
+            <w:proofErr w:type="spellEnd"/>
           </w:p>
         </w:tc>
       </w:tr>
@@ -147,7 +183,19 @@
         <w:rPr>
           <w:color w:val="FF0000"/>
         </w:rPr>
-        <w:t>« Texte temporaire :    Ce rapport d’état de projet nous permettra de rentrer concretement quand nous le souhaitons</w:t>
+        <w:t xml:space="preserve">« Texte temporaire :    Ce rapport d’état de projet nous permettra de rentrer </w:t>
+      </w:r>
+      <w:r>
+        <w:rPr>
+          <w:color w:val="FF0000"/>
+        </w:rPr>
+        <w:t>concrètement</w:t>
+      </w:r>
+      <w:r>
+        <w:rPr>
+          <w:color w:val="FF0000"/>
+        </w:rPr>
+        <w:t xml:space="preserve"> quand nous le souhaitons</w:t>
       </w:r>
       <w:r>
         <w:rPr>
@@ -159,7 +207,31 @@
         <w:rPr>
           <w:color w:val="FF0000"/>
         </w:rPr>
-        <w:t>, une synthese d’état du projet ainsi que les problemes rencontré avec leurs avancements et l’attribution à la personne concernée. »</w:t>
+        <w:t xml:space="preserve">, une </w:t>
+      </w:r>
+      <w:r>
+        <w:rPr>
+          <w:color w:val="FF0000"/>
+        </w:rPr>
+        <w:t>synthèse</w:t>
+      </w:r>
+      <w:r>
+        <w:rPr>
+          <w:color w:val="FF0000"/>
+        </w:rPr>
+        <w:t xml:space="preserve"> d’état du projet ainsi que les </w:t>
+      </w:r>
+      <w:r>
+        <w:rPr>
+          <w:color w:val="FF0000"/>
+        </w:rPr>
+        <w:t>problèmes</w:t>
+      </w:r>
+      <w:r>
+        <w:rPr>
+          <w:color w:val="FF0000"/>
+        </w:rPr>
+        <w:t xml:space="preserve"> rencontré avec leurs avancements et l’attribution à la personne concernée. »</w:t>
       </w:r>
     </w:p>
     <w:p>
@@ -178,11 +250,11 @@
         <w:tblLook w:val="04A0" w:firstRow="1" w:lastRow="0" w:firstColumn="1" w:lastColumn="0" w:noHBand="0" w:noVBand="1"/>
       </w:tblPr>
       <w:tblGrid>
-        <w:gridCol w:w="2127"/>
-        <w:gridCol w:w="1413"/>
-        <w:gridCol w:w="2012"/>
-        <w:gridCol w:w="2012"/>
-        <w:gridCol w:w="2516"/>
+        <w:gridCol w:w="2140"/>
+        <w:gridCol w:w="1409"/>
+        <w:gridCol w:w="2009"/>
+        <w:gridCol w:w="2009"/>
+        <w:gridCol w:w="2513"/>
       </w:tblGrid>
       <w:tr>
         <w:trPr>
@@ -284,25 +356,41 @@
           <w:tcPr>
             <w:tcW w:w="1055" w:type="pct"/>
           </w:tcPr>
-          <w:p/>
+          <w:p>
+            <w:r>
+              <w:t>Diagrammes</w:t>
+            </w:r>
+          </w:p>
         </w:tc>
         <w:tc>
           <w:tcPr>
             <w:tcW w:w="701" w:type="pct"/>
           </w:tcPr>
-          <w:p/>
+          <w:p>
+            <w:r>
+              <w:t>20%</w:t>
+            </w:r>
+          </w:p>
         </w:tc>
         <w:tc>
           <w:tcPr>
             <w:tcW w:w="998" w:type="pct"/>
           </w:tcPr>
-          <w:p/>
+          <w:p>
+            <w:r>
+              <w:t>16/05</w:t>
+            </w:r>
+          </w:p>
         </w:tc>
         <w:tc>
           <w:tcPr>
             <w:tcW w:w="998" w:type="pct"/>
           </w:tcPr>
-          <w:p/>
+          <w:p>
+            <w:r>
+              <w:t>Adrien/Jérémy</w:t>
+            </w:r>
+          </w:p>
         </w:tc>
         <w:tc>
           <w:tcPr>
@@ -316,25 +404,137 @@
           <w:tcPr>
             <w:tcW w:w="1055" w:type="pct"/>
           </w:tcPr>
+          <w:p>
+            <w:r>
+              <w:t>Solutions/Technologie</w:t>
+            </w:r>
+          </w:p>
+        </w:tc>
+        <w:tc>
+          <w:tcPr>
+            <w:tcW w:w="701" w:type="pct"/>
+          </w:tcPr>
+          <w:p>
+            <w:r>
+              <w:t>5%</w:t>
+            </w:r>
+          </w:p>
+        </w:tc>
+        <w:tc>
+          <w:tcPr>
+            <w:tcW w:w="998" w:type="pct"/>
+          </w:tcPr>
+          <w:p>
+            <w:r>
+              <w:t>16/05</w:t>
+            </w:r>
+          </w:p>
+        </w:tc>
+        <w:tc>
+          <w:tcPr>
+            <w:tcW w:w="998" w:type="pct"/>
+          </w:tcPr>
+          <w:p>
+            <w:r>
+              <w:t>Fanny/Valentin</w:t>
+            </w:r>
+          </w:p>
+        </w:tc>
+        <w:tc>
+          <w:tcPr>
+            <w:tcW w:w="1248" w:type="pct"/>
+          </w:tcPr>
           <w:p/>
         </w:tc>
+      </w:tr>
+      <w:tr>
+        <w:tc>
+          <w:tcPr>
+            <w:tcW w:w="1055" w:type="pct"/>
+          </w:tcPr>
+          <w:p>
+            <w:r>
+              <w:t>Etude Ergonomie</w:t>
+            </w:r>
+          </w:p>
+        </w:tc>
         <w:tc>
           <w:tcPr>
             <w:tcW w:w="701" w:type="pct"/>
           </w:tcPr>
+          <w:p>
+            <w:r>
+              <w:t>0%</w:t>
+            </w:r>
+          </w:p>
+        </w:tc>
+        <w:tc>
+          <w:tcPr>
+            <w:tcW w:w="998" w:type="pct"/>
+          </w:tcPr>
+          <w:p>
+            <w:r>
+              <w:t>06/06</w:t>
+            </w:r>
+          </w:p>
+        </w:tc>
+        <w:tc>
+          <w:tcPr>
+            <w:tcW w:w="998" w:type="pct"/>
+          </w:tcPr>
+          <w:p>
+            <w:r>
+              <w:t>A définir</w:t>
+            </w:r>
+          </w:p>
+        </w:tc>
+        <w:tc>
+          <w:tcPr>
+            <w:tcW w:w="1248" w:type="pct"/>
+          </w:tcPr>
           <w:p/>
         </w:tc>
+      </w:tr>
+      <w:tr>
+        <w:tc>
+          <w:tcPr>
+            <w:tcW w:w="1055" w:type="pct"/>
+          </w:tcPr>
+          <w:p>
+            <w:r>
+              <w:t>Gant</w:t>
+            </w:r>
+          </w:p>
+        </w:tc>
+        <w:tc>
+          <w:tcPr>
+            <w:tcW w:w="701" w:type="pct"/>
+          </w:tcPr>
+          <w:p>
+            <w:r>
+              <w:t>0%</w:t>
+            </w:r>
+          </w:p>
+        </w:tc>
         <w:tc>
           <w:tcPr>
             <w:tcW w:w="998" w:type="pct"/>
           </w:tcPr>
-          <w:p/>
+          <w:p>
+            <w:r>
+              <w:t>06/06</w:t>
+            </w:r>
+          </w:p>
         </w:tc>
         <w:tc>
           <w:tcPr>
             <w:tcW w:w="998" w:type="pct"/>
           </w:tcPr>
-          <w:p/>
+          <w:p>
+            <w:r>
+              <w:t>A définir</w:t>
+            </w:r>
+          </w:p>
         </w:tc>
         <w:tc>
           <w:tcPr>
@@ -472,16 +672,8 @@
               <w:rPr>
                 <w:lang w:val="en-US" w:eastAsia="en-US"/>
               </w:rPr>
-              <w:t>Remarque</w:t>
-            </w:r>
-            <w:bookmarkStart w:id="0" w:name="_GoBack"/>
-            <w:r>
-              <w:rPr>
-                <w:lang w:val="en-US" w:eastAsia="en-US"/>
-              </w:rPr>
-              <w:t>s</w:t>
-            </w:r>
-            <w:bookmarkEnd w:id="0"/>
+              <w:t>Remarques</w:t>
+            </w:r>
           </w:p>
         </w:tc>
       </w:tr>
@@ -490,19 +682,41 @@
           <w:tcPr>
             <w:tcW w:w="1394" w:type="pct"/>
           </w:tcPr>
-          <w:p/>
+          <w:p>
+            <w:proofErr w:type="spellStart"/>
+            <w:r>
+              <w:t>Arduino</w:t>
+            </w:r>
+            <w:proofErr w:type="spellEnd"/>
+            <w:r>
+              <w:t xml:space="preserve"> </w:t>
+            </w:r>
+            <w:proofErr w:type="spellStart"/>
+            <w:r>
+              <w:t>Uno</w:t>
+            </w:r>
+            <w:proofErr w:type="spellEnd"/>
+          </w:p>
         </w:tc>
         <w:tc>
           <w:tcPr>
             <w:tcW w:w="1114" w:type="pct"/>
           </w:tcPr>
-          <w:p/>
+          <w:p>
+            <w:r>
+              <w:t>20€</w:t>
+            </w:r>
+          </w:p>
         </w:tc>
         <w:tc>
           <w:tcPr>
             <w:tcW w:w="1098" w:type="pct"/>
           </w:tcPr>
-          <w:p/>
+          <w:p>
+            <w:r>
+              <w:t>La base</w:t>
+            </w:r>
+          </w:p>
         </w:tc>
         <w:tc>
           <w:tcPr>
@@ -516,25 +730,39 @@
           <w:tcPr>
             <w:tcW w:w="1394" w:type="pct"/>
           </w:tcPr>
+          <w:p>
+            <w:r>
+              <w:t>Capteurs</w:t>
+            </w:r>
+          </w:p>
+        </w:tc>
+        <w:tc>
+          <w:tcPr>
+            <w:tcW w:w="1114" w:type="pct"/>
+          </w:tcPr>
+          <w:p>
+            <w:r>
+              <w:t>~50€</w:t>
+            </w:r>
+          </w:p>
+        </w:tc>
+        <w:tc>
+          <w:tcPr>
+            <w:tcW w:w="1098" w:type="pct"/>
+          </w:tcPr>
           <w:p/>
         </w:tc>
         <w:tc>
           <w:tcPr>
-            <w:tcW w:w="1114" w:type="pct"/>
-          </w:tcPr>
-          <w:p/>
-        </w:tc>
-        <w:tc>
-          <w:tcPr>
-            <w:tcW w:w="1098" w:type="pct"/>
-          </w:tcPr>
-          <w:p/>
-        </w:tc>
-        <w:tc>
-          <w:tcPr>
             <w:tcW w:w="1394" w:type="pct"/>
           </w:tcPr>
-          <w:p/>
+          <w:p>
+            <w:r>
+              <w:t>A définir préciséments</w:t>
+            </w:r>
+            <w:bookmarkStart w:id="0" w:name="_GoBack"/>
+            <w:bookmarkEnd w:id="0"/>
+          </w:p>
         </w:tc>
       </w:tr>
       <w:tr>
@@ -726,6 +954,7 @@
         <w:rPr>
           <w:lang w:val="en-US" w:eastAsia="en-US"/>
         </w:rPr>
+        <w:lastRenderedPageBreak/>
         <w:t>Conclusions/Recommandations</w:t>
       </w:r>
     </w:p>
@@ -739,7 +968,19 @@
         <w:rPr>
           <w:color w:val="FF0000"/>
         </w:rPr>
-        <w:t>Ce fichier ,pour qu’il soit utile doit être sans cesse mis à jour ;)</w:t>
+        <w:t xml:space="preserve">Ce </w:t>
+      </w:r>
+      <w:r>
+        <w:rPr>
+          <w:color w:val="FF0000"/>
+        </w:rPr>
+        <w:t>fichier, pour</w:t>
+      </w:r>
+      <w:r>
+        <w:rPr>
+          <w:color w:val="FF0000"/>
+        </w:rPr>
+        <w:t xml:space="preserve"> qu’il soit utile doit être sans cesse mis à jour ;)</w:t>
       </w:r>
     </w:p>
     <w:sectPr>
@@ -756,7 +997,7 @@
 </file>
 
 <file path=word/endnotes.xml><?xml version="1.0" encoding="utf-8"?>
-<w:endnotes xmlns:wpc="http://schemas.microsoft.com/office/word/2010/wordprocessingCanvas" xmlns:cx="http://schemas.microsoft.com/office/drawing/2014/chartex" xmlns:cx1="http://schemas.microsoft.com/office/drawing/2015/9/8/chartex" xmlns:mc="http://schemas.openxmlformats.org/markup-compatibility/2006" xmlns:o="urn:schemas-microsoft-com:office:office" xmlns:r="http://schemas.openxmlformats.org/officeDocument/2006/relationships" xmlns:m="http://schemas.openxmlformats.org/officeDocument/2006/math" xmlns:v="urn:schemas-microsoft-com:vml" xmlns:wp14="http://schemas.microsoft.com/office/word/2010/wordprocessingDrawing" xmlns:wp="http://schemas.openxmlformats.org/drawingml/2006/wordprocessingDrawing" xmlns:w10="urn:schemas-microsoft-com:office:word" xmlns:w="http://schemas.openxmlformats.org/wordprocessingml/2006/main" xmlns:w14="http://schemas.microsoft.com/office/word/2010/wordml" xmlns:w15="http://schemas.microsoft.com/office/word/2012/wordml" xmlns:w16se="http://schemas.microsoft.com/office/word/2015/wordml/symex" xmlns:wpg="http://schemas.microsoft.com/office/word/2010/wordprocessingGroup" xmlns:wpi="http://schemas.microsoft.com/office/word/2010/wordprocessingInk" xmlns:wne="http://schemas.microsoft.com/office/word/2006/wordml" xmlns:wps="http://schemas.microsoft.com/office/word/2010/wordprocessingShape" mc:Ignorable="w14 w15 w16se wp14">
+<w:endnotes xmlns:wpc="http://schemas.microsoft.com/office/word/2010/wordprocessingCanvas" xmlns:mc="http://schemas.openxmlformats.org/markup-compatibility/2006" xmlns:o="urn:schemas-microsoft-com:office:office" xmlns:r="http://schemas.openxmlformats.org/officeDocument/2006/relationships" xmlns:m="http://schemas.openxmlformats.org/officeDocument/2006/math" xmlns:v="urn:schemas-microsoft-com:vml" xmlns:wp14="http://schemas.microsoft.com/office/word/2010/wordprocessingDrawing" xmlns:wp="http://schemas.openxmlformats.org/drawingml/2006/wordprocessingDrawing" xmlns:w10="urn:schemas-microsoft-com:office:word" xmlns:w="http://schemas.openxmlformats.org/wordprocessingml/2006/main" xmlns:w14="http://schemas.microsoft.com/office/word/2010/wordml" xmlns:w15="http://schemas.microsoft.com/office/word/2012/wordml" xmlns:wpg="http://schemas.microsoft.com/office/word/2010/wordprocessingGroup" xmlns:wpi="http://schemas.microsoft.com/office/word/2010/wordprocessingInk" xmlns:wne="http://schemas.microsoft.com/office/word/2006/wordml" xmlns:wps="http://schemas.microsoft.com/office/word/2010/wordprocessingShape" mc:Ignorable="w14 w15 wp14">
   <w:endnote w:type="separator" w:id="-1">
     <w:p>
       <w:pPr>
@@ -781,7 +1022,7 @@
 </file>
 
 <file path=word/footer1.xml><?xml version="1.0" encoding="utf-8"?>
-<w:ftr xmlns:wpc="http://schemas.microsoft.com/office/word/2010/wordprocessingCanvas" xmlns:cx="http://schemas.microsoft.com/office/drawing/2014/chartex" xmlns:cx1="http://schemas.microsoft.com/office/drawing/2015/9/8/chartex" xmlns:mc="http://schemas.openxmlformats.org/markup-compatibility/2006" xmlns:o="urn:schemas-microsoft-com:office:office" xmlns:r="http://schemas.openxmlformats.org/officeDocument/2006/relationships" xmlns:m="http://schemas.openxmlformats.org/officeDocument/2006/math" xmlns:v="urn:schemas-microsoft-com:vml" xmlns:wp14="http://schemas.microsoft.com/office/word/2010/wordprocessingDrawing" xmlns:wp="http://schemas.openxmlformats.org/drawingml/2006/wordprocessingDrawing" xmlns:w10="urn:schemas-microsoft-com:office:word" xmlns:w="http://schemas.openxmlformats.org/wordprocessingml/2006/main" xmlns:w14="http://schemas.microsoft.com/office/word/2010/wordml" xmlns:w15="http://schemas.microsoft.com/office/word/2012/wordml" xmlns:w16se="http://schemas.microsoft.com/office/word/2015/wordml/symex" xmlns:wpg="http://schemas.microsoft.com/office/word/2010/wordprocessingGroup" xmlns:wpi="http://schemas.microsoft.com/office/word/2010/wordprocessingInk" xmlns:wne="http://schemas.microsoft.com/office/word/2006/wordml" xmlns:wps="http://schemas.microsoft.com/office/word/2010/wordprocessingShape" mc:Ignorable="w14 w15 w16se wp14">
+<w:ftr xmlns:wpc="http://schemas.microsoft.com/office/word/2010/wordprocessingCanvas" xmlns:mc="http://schemas.openxmlformats.org/markup-compatibility/2006" xmlns:o="urn:schemas-microsoft-com:office:office" xmlns:r="http://schemas.openxmlformats.org/officeDocument/2006/relationships" xmlns:m="http://schemas.openxmlformats.org/officeDocument/2006/math" xmlns:v="urn:schemas-microsoft-com:vml" xmlns:wp14="http://schemas.microsoft.com/office/word/2010/wordprocessingDrawing" xmlns:wp="http://schemas.openxmlformats.org/drawingml/2006/wordprocessingDrawing" xmlns:w10="urn:schemas-microsoft-com:office:word" xmlns:w="http://schemas.openxmlformats.org/wordprocessingml/2006/main" xmlns:w14="http://schemas.microsoft.com/office/word/2010/wordml" xmlns:w15="http://schemas.microsoft.com/office/word/2012/wordml" xmlns:wpg="http://schemas.microsoft.com/office/word/2010/wordprocessingGroup" xmlns:wpi="http://schemas.microsoft.com/office/word/2010/wordprocessingInk" xmlns:wne="http://schemas.microsoft.com/office/word/2006/wordml" xmlns:wps="http://schemas.microsoft.com/office/word/2010/wordprocessingShape" mc:Ignorable="w14 w15 wp14">
   <w:p>
     <w:pPr>
       <w:pStyle w:val="Pieddepage"/>
@@ -812,7 +1053,7 @@
 </file>
 
 <file path=word/footnotes.xml><?xml version="1.0" encoding="utf-8"?>
-<w:footnotes xmlns:wpc="http://schemas.microsoft.com/office/word/2010/wordprocessingCanvas" xmlns:cx="http://schemas.microsoft.com/office/drawing/2014/chartex" xmlns:cx1="http://schemas.microsoft.com/office/drawing/2015/9/8/chartex" xmlns:mc="http://schemas.openxmlformats.org/markup-compatibility/2006" xmlns:o="urn:schemas-microsoft-com:office:office" xmlns:r="http://schemas.openxmlformats.org/officeDocument/2006/relationships" xmlns:m="http://schemas.openxmlformats.org/officeDocument/2006/math" xmlns:v="urn:schemas-microsoft-com:vml" xmlns:wp14="http://schemas.microsoft.com/office/word/2010/wordprocessingDrawing" xmlns:wp="http://schemas.openxmlformats.org/drawingml/2006/wordprocessingDrawing" xmlns:w10="urn:schemas-microsoft-com:office:word" xmlns:w="http://schemas.openxmlformats.org/wordprocessingml/2006/main" xmlns:w14="http://schemas.microsoft.com/office/word/2010/wordml" xmlns:w15="http://schemas.microsoft.com/office/word/2012/wordml" xmlns:w16se="http://schemas.microsoft.com/office/word/2015/wordml/symex" xmlns:wpg="http://schemas.microsoft.com/office/word/2010/wordprocessingGroup" xmlns:wpi="http://schemas.microsoft.com/office/word/2010/wordprocessingInk" xmlns:wne="http://schemas.microsoft.com/office/word/2006/wordml" xmlns:wps="http://schemas.microsoft.com/office/word/2010/wordprocessingShape" mc:Ignorable="w14 w15 w16se wp14">
+<w:footnotes xmlns:wpc="http://schemas.microsoft.com/office/word/2010/wordprocessingCanvas" xmlns:mc="http://schemas.openxmlformats.org/markup-compatibility/2006" xmlns:o="urn:schemas-microsoft-com:office:office" xmlns:r="http://schemas.openxmlformats.org/officeDocument/2006/relationships" xmlns:m="http://schemas.openxmlformats.org/officeDocument/2006/math" xmlns:v="urn:schemas-microsoft-com:vml" xmlns:wp14="http://schemas.microsoft.com/office/word/2010/wordprocessingDrawing" xmlns:wp="http://schemas.openxmlformats.org/drawingml/2006/wordprocessingDrawing" xmlns:w10="urn:schemas-microsoft-com:office:word" xmlns:w="http://schemas.openxmlformats.org/wordprocessingml/2006/main" xmlns:w14="http://schemas.microsoft.com/office/word/2010/wordml" xmlns:w15="http://schemas.microsoft.com/office/word/2012/wordml" xmlns:wpg="http://schemas.microsoft.com/office/word/2010/wordprocessingGroup" xmlns:wpi="http://schemas.microsoft.com/office/word/2010/wordprocessingInk" xmlns:wne="http://schemas.microsoft.com/office/word/2006/wordml" xmlns:wps="http://schemas.microsoft.com/office/word/2010/wordprocessingShape" mc:Ignorable="w14 w15 wp14">
   <w:footnote w:type="separator" w:id="-1">
     <w:p>
       <w:pPr>
@@ -837,7 +1078,7 @@
 </file>
 
 <file path=word/header1.xml><?xml version="1.0" encoding="utf-8"?>
-<w:hdr xmlns:wpc="http://schemas.microsoft.com/office/word/2010/wordprocessingCanvas" xmlns:cx="http://schemas.microsoft.com/office/drawing/2014/chartex" xmlns:cx1="http://schemas.microsoft.com/office/drawing/2015/9/8/chartex" xmlns:mc="http://schemas.openxmlformats.org/markup-compatibility/2006" xmlns:o="urn:schemas-microsoft-com:office:office" xmlns:r="http://schemas.openxmlformats.org/officeDocument/2006/relationships" xmlns:m="http://schemas.openxmlformats.org/officeDocument/2006/math" xmlns:v="urn:schemas-microsoft-com:vml" xmlns:wp14="http://schemas.microsoft.com/office/word/2010/wordprocessingDrawing" xmlns:wp="http://schemas.openxmlformats.org/drawingml/2006/wordprocessingDrawing" xmlns:w10="urn:schemas-microsoft-com:office:word" xmlns:w="http://schemas.openxmlformats.org/wordprocessingml/2006/main" xmlns:w14="http://schemas.microsoft.com/office/word/2010/wordml" xmlns:w15="http://schemas.microsoft.com/office/word/2012/wordml" xmlns:w16se="http://schemas.microsoft.com/office/word/2015/wordml/symex" xmlns:wpg="http://schemas.microsoft.com/office/word/2010/wordprocessingGroup" xmlns:wpi="http://schemas.microsoft.com/office/word/2010/wordprocessingInk" xmlns:wne="http://schemas.microsoft.com/office/word/2006/wordml" xmlns:wps="http://schemas.microsoft.com/office/word/2010/wordprocessingShape" mc:Ignorable="w14 w15 w16se wp14">
+<w:hdr xmlns:wpc="http://schemas.microsoft.com/office/word/2010/wordprocessingCanvas" xmlns:mc="http://schemas.openxmlformats.org/markup-compatibility/2006" xmlns:o="urn:schemas-microsoft-com:office:office" xmlns:r="http://schemas.openxmlformats.org/officeDocument/2006/relationships" xmlns:m="http://schemas.openxmlformats.org/officeDocument/2006/math" xmlns:v="urn:schemas-microsoft-com:vml" xmlns:wp14="http://schemas.microsoft.com/office/word/2010/wordprocessingDrawing" xmlns:wp="http://schemas.openxmlformats.org/drawingml/2006/wordprocessingDrawing" xmlns:w10="urn:schemas-microsoft-com:office:word" xmlns:w="http://schemas.openxmlformats.org/wordprocessingml/2006/main" xmlns:w14="http://schemas.microsoft.com/office/word/2010/wordml" xmlns:w15="http://schemas.microsoft.com/office/word/2012/wordml" xmlns:wpg="http://schemas.microsoft.com/office/word/2010/wordprocessingGroup" xmlns:wpi="http://schemas.microsoft.com/office/word/2010/wordprocessingInk" xmlns:wne="http://schemas.microsoft.com/office/word/2006/wordml" xmlns:wps="http://schemas.microsoft.com/office/word/2010/wordprocessingShape" mc:Ignorable="w14 w15 wp14">
   <w:tbl>
     <w:tblPr>
       <w:tblW w:w="5000" w:type="pct"/>
@@ -949,7 +1190,7 @@
 </file>
 
 <file path=word/styles.xml><?xml version="1.0" encoding="utf-8"?>
-<w:styles xmlns:mc="http://schemas.openxmlformats.org/markup-compatibility/2006" xmlns:r="http://schemas.openxmlformats.org/officeDocument/2006/relationships" xmlns:w="http://schemas.openxmlformats.org/wordprocessingml/2006/main" xmlns:w14="http://schemas.microsoft.com/office/word/2010/wordml" xmlns:w15="http://schemas.microsoft.com/office/word/2012/wordml" xmlns:w16se="http://schemas.microsoft.com/office/word/2015/wordml/symex" mc:Ignorable="w14 w15 w16se">
+<w:styles xmlns:mc="http://schemas.openxmlformats.org/markup-compatibility/2006" xmlns:r="http://schemas.openxmlformats.org/officeDocument/2006/relationships" xmlns:w="http://schemas.openxmlformats.org/wordprocessingml/2006/main" xmlns:w14="http://schemas.microsoft.com/office/word/2010/wordml" xmlns:w15="http://schemas.microsoft.com/office/word/2012/wordml" mc:Ignorable="w14 w15">
   <w:docDefaults>
     <w:rPrDefault>
       <w:rPr>
@@ -1594,7 +1835,7 @@
 </file>
 
 <file path=word/glossary/document.xml><?xml version="1.0" encoding="utf-8"?>
-<w:glossaryDocument xmlns:wpc="http://schemas.microsoft.com/office/word/2010/wordprocessingCanvas" xmlns:cx="http://schemas.microsoft.com/office/drawing/2014/chartex" xmlns:cx1="http://schemas.microsoft.com/office/drawing/2015/9/8/chartex" xmlns:mc="http://schemas.openxmlformats.org/markup-compatibility/2006" xmlns:o="urn:schemas-microsoft-com:office:office" xmlns:r="http://schemas.openxmlformats.org/officeDocument/2006/relationships" xmlns:m="http://schemas.openxmlformats.org/officeDocument/2006/math" xmlns:v="urn:schemas-microsoft-com:vml" xmlns:wp14="http://schemas.microsoft.com/office/word/2010/wordprocessingDrawing" xmlns:wp="http://schemas.openxmlformats.org/drawingml/2006/wordprocessingDrawing" xmlns:w10="urn:schemas-microsoft-com:office:word" xmlns:w="http://schemas.openxmlformats.org/wordprocessingml/2006/main" xmlns:w14="http://schemas.microsoft.com/office/word/2010/wordml" xmlns:w15="http://schemas.microsoft.com/office/word/2012/wordml" xmlns:w16se="http://schemas.microsoft.com/office/word/2015/wordml/symex" xmlns:wpg="http://schemas.microsoft.com/office/word/2010/wordprocessingGroup" xmlns:wpi="http://schemas.microsoft.com/office/word/2010/wordprocessingInk" xmlns:wne="http://schemas.microsoft.com/office/word/2006/wordml" xmlns:wps="http://schemas.microsoft.com/office/word/2010/wordprocessingShape" mc:Ignorable="w14 w15 w16se wp14">
+<w:glossaryDocument xmlns:wpc="http://schemas.microsoft.com/office/word/2010/wordprocessingCanvas" xmlns:mc="http://schemas.openxmlformats.org/markup-compatibility/2006" xmlns:o="urn:schemas-microsoft-com:office:office" xmlns:r="http://schemas.openxmlformats.org/officeDocument/2006/relationships" xmlns:m="http://schemas.openxmlformats.org/officeDocument/2006/math" xmlns:v="urn:schemas-microsoft-com:vml" xmlns:wp14="http://schemas.microsoft.com/office/word/2010/wordprocessingDrawing" xmlns:wp="http://schemas.openxmlformats.org/drawingml/2006/wordprocessingDrawing" xmlns:w10="urn:schemas-microsoft-com:office:word" xmlns:w="http://schemas.openxmlformats.org/wordprocessingml/2006/main" xmlns:w14="http://schemas.microsoft.com/office/word/2010/wordml" xmlns:w15="http://schemas.microsoft.com/office/word/2012/wordml" xmlns:wpg="http://schemas.microsoft.com/office/word/2010/wordprocessingGroup" xmlns:wpi="http://schemas.microsoft.com/office/word/2010/wordprocessingInk" xmlns:wne="http://schemas.microsoft.com/office/word/2006/wordml" xmlns:wps="http://schemas.microsoft.com/office/word/2010/wordprocessingShape" mc:Ignorable="w14 w15 wp14">
   <w:docParts>
     <w:docPart>
       <w:docPartPr>
@@ -1636,7 +1877,7 @@
 </file>
 
 <file path=word/glossary/fontTable.xml><?xml version="1.0" encoding="utf-8"?>
-<w:fonts xmlns:mc="http://schemas.openxmlformats.org/markup-compatibility/2006" xmlns:r="http://schemas.openxmlformats.org/officeDocument/2006/relationships" xmlns:w="http://schemas.openxmlformats.org/wordprocessingml/2006/main" xmlns:w14="http://schemas.microsoft.com/office/word/2010/wordml" xmlns:w15="http://schemas.microsoft.com/office/word/2012/wordml" xmlns:w16se="http://schemas.microsoft.com/office/word/2015/wordml/symex" mc:Ignorable="w14 w15 w16se">
+<w:fonts xmlns:mc="http://schemas.openxmlformats.org/markup-compatibility/2006" xmlns:r="http://schemas.openxmlformats.org/officeDocument/2006/relationships" xmlns:w="http://schemas.openxmlformats.org/wordprocessingml/2006/main" xmlns:w14="http://schemas.microsoft.com/office/word/2010/wordml" xmlns:w15="http://schemas.microsoft.com/office/word/2012/wordml" mc:Ignorable="w14 w15">
   <w:font w:name="Cambria">
     <w:panose1 w:val="02040503050406030204"/>
     <w:charset w:val="00"/>
@@ -1645,11 +1886,13 @@
     <w:sig w:usb0="E00002FF" w:usb1="400004FF" w:usb2="00000000" w:usb3="00000000" w:csb0="0000019F" w:csb1="00000000"/>
   </w:font>
   <w:font w:name="Angsana New">
+    <w:altName w:val="Arial Unicode MS"/>
     <w:panose1 w:val="02020603050405020304"/>
-    <w:charset w:val="00"/>
+    <w:charset w:val="DE"/>
     <w:family w:val="roman"/>
+    <w:notTrueType/>
     <w:pitch w:val="variable"/>
-    <w:sig w:usb0="81000003" w:usb1="00000000" w:usb2="00000000" w:usb3="00000000" w:csb0="00010001" w:csb1="00000000"/>
+    <w:sig w:usb0="01000000" w:usb1="00000000" w:usb2="00000000" w:usb3="00000000" w:csb0="00010000" w:csb1="00000000"/>
   </w:font>
   <w:font w:name="Calibri">
     <w:panose1 w:val="020F0502020204030204"/>
@@ -1666,11 +1909,13 @@
     <w:sig w:usb0="E0002EFF" w:usb1="C0007843" w:usb2="00000009" w:usb3="00000000" w:csb0="000001FF" w:csb1="00000000"/>
   </w:font>
   <w:font w:name="Cordia New">
+    <w:altName w:val="Arial Unicode MS"/>
     <w:panose1 w:val="020B0304020202020204"/>
-    <w:charset w:val="00"/>
-    <w:family w:val="swiss"/>
+    <w:charset w:val="DE"/>
+    <w:family w:val="roman"/>
+    <w:notTrueType/>
     <w:pitch w:val="variable"/>
-    <w:sig w:usb0="81000003" w:usb1="00000000" w:usb2="00000000" w:usb3="00000000" w:csb0="00010001" w:csb1="00000000"/>
+    <w:sig w:usb0="01000000" w:usb1="00000000" w:usb2="00000000" w:usb3="00000000" w:csb0="00010000" w:csb1="00000000"/>
   </w:font>
   <w:font w:name="Calibri Light">
     <w:panose1 w:val="020F0302020204030204"/>
@@ -1683,7 +1928,7 @@
 </file>
 
 <file path=word/glossary/settings.xml><?xml version="1.0" encoding="utf-8"?>
-<w:settings xmlns:mc="http://schemas.openxmlformats.org/markup-compatibility/2006" xmlns:o="urn:schemas-microsoft-com:office:office" xmlns:r="http://schemas.openxmlformats.org/officeDocument/2006/relationships" xmlns:m="http://schemas.openxmlformats.org/officeDocument/2006/math" xmlns:v="urn:schemas-microsoft-com:vml" xmlns:w10="urn:schemas-microsoft-com:office:word" xmlns:w="http://schemas.openxmlformats.org/wordprocessingml/2006/main" xmlns:w14="http://schemas.microsoft.com/office/word/2010/wordml" xmlns:w15="http://schemas.microsoft.com/office/word/2012/wordml" xmlns:w16se="http://schemas.microsoft.com/office/word/2015/wordml/symex" xmlns:sl="http://schemas.openxmlformats.org/schemaLibrary/2006/main" mc:Ignorable="w14 w15 w16se">
+<w:settings xmlns:mc="http://schemas.openxmlformats.org/markup-compatibility/2006" xmlns:o="urn:schemas-microsoft-com:office:office" xmlns:r="http://schemas.openxmlformats.org/officeDocument/2006/relationships" xmlns:m="http://schemas.openxmlformats.org/officeDocument/2006/math" xmlns:v="urn:schemas-microsoft-com:vml" xmlns:w10="urn:schemas-microsoft-com:office:word" xmlns:w="http://schemas.openxmlformats.org/wordprocessingml/2006/main" xmlns:w14="http://schemas.microsoft.com/office/word/2010/wordml" xmlns:w15="http://schemas.microsoft.com/office/word/2012/wordml" xmlns:sl="http://schemas.openxmlformats.org/schemaLibrary/2006/main" mc:Ignorable="w14 w15">
   <w:view w:val="normal"/>
   <w:defaultTabStop w:val="708"/>
   <w:hyphenationZone w:val="425"/>
@@ -1699,6 +1944,8 @@
   <w:rsids>
     <w:rsidRoot w:val="000D3E09"/>
     <w:rsid w:val="000D3E09"/>
+    <w:rsid w:val="00594602"/>
+    <w:rsid w:val="00F83FD7"/>
   </w:rsids>
   <m:mathPr>
     <m:mathFont m:val="Cambria Math"/>
@@ -1722,7 +1969,7 @@
 </file>
 
 <file path=word/glossary/styles.xml><?xml version="1.0" encoding="utf-8"?>
-<w:styles xmlns:mc="http://schemas.openxmlformats.org/markup-compatibility/2006" xmlns:r="http://schemas.openxmlformats.org/officeDocument/2006/relationships" xmlns:w="http://schemas.openxmlformats.org/wordprocessingml/2006/main" xmlns:w14="http://schemas.microsoft.com/office/word/2010/wordml" xmlns:w15="http://schemas.microsoft.com/office/word/2012/wordml" xmlns:w16se="http://schemas.microsoft.com/office/word/2015/wordml/symex" mc:Ignorable="w14 w15 w16se">
+<w:styles xmlns:mc="http://schemas.openxmlformats.org/markup-compatibility/2006" xmlns:r="http://schemas.openxmlformats.org/officeDocument/2006/relationships" xmlns:w="http://schemas.openxmlformats.org/wordprocessingml/2006/main" xmlns:w14="http://schemas.microsoft.com/office/word/2010/wordml" xmlns:w15="http://schemas.microsoft.com/office/word/2012/wordml" mc:Ignorable="w14 w15">
   <w:docDefaults>
     <w:rPrDefault>
       <w:rPr>
@@ -2158,7 +2405,7 @@
 </file>
 
 <file path=word/glossary/webSettings.xml><?xml version="1.0" encoding="utf-8"?>
-<w:webSettings xmlns:mc="http://schemas.openxmlformats.org/markup-compatibility/2006" xmlns:r="http://schemas.openxmlformats.org/officeDocument/2006/relationships" xmlns:w="http://schemas.openxmlformats.org/wordprocessingml/2006/main" xmlns:w14="http://schemas.microsoft.com/office/word/2010/wordml" xmlns:w15="http://schemas.microsoft.com/office/word/2012/wordml" xmlns:w16se="http://schemas.microsoft.com/office/word/2015/wordml/symex" mc:Ignorable="w14 w15 w16se">
+<w:webSettings xmlns:mc="http://schemas.openxmlformats.org/markup-compatibility/2006" xmlns:r="http://schemas.openxmlformats.org/officeDocument/2006/relationships" xmlns:w="http://schemas.openxmlformats.org/wordprocessingml/2006/main" xmlns:w14="http://schemas.microsoft.com/office/word/2010/wordml" xmlns:w15="http://schemas.microsoft.com/office/word/2012/wordml" mc:Ignorable="w14 w15">
   <w:optimizeForBrowser/>
   <w:allowPNG/>
 </w:webSettings>
@@ -2450,6 +2697,12 @@
 </file>
 
 <file path=customXml/item1.xml><?xml version="1.0" encoding="utf-8"?>
+<mappings xmlns="http://schemas.microsoft.com/pics">
+  <picture>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</picture>
+</mappings>
+</file>
+
+<file path=customXml/item2.xml><?xml version="1.0" encoding="utf-8"?>
 <FormTemplates xmlns="http://schemas.microsoft.com/sharepoint/v3/contenttype/forms">
   <Display>DocumentLibraryForm</Display>
   <Edit>AssetEditForm</Edit>
@@ -2457,17 +2710,19 @@
 </FormTemplates>
 </file>
 
-<file path=customXml/item2.xml><?xml version="1.0" encoding="utf-8"?>
-<mappings xmlns="http://schemas.microsoft.com/pics">
-  <picture>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</picture>
-</mappings>
-</file>
-
 <file path=customXml/item3.xml><?xml version="1.0" encoding="utf-8"?>
 <b:Sources xmlns:b="http://schemas.openxmlformats.org/officeDocument/2006/bibliography" SelectedStyle="\APA.XSL" StyleName="APA"/>
 </file>
 
 <file path=customXml/itemProps1.xml><?xml version="1.0" encoding="utf-8"?>
+<ds:datastoreItem xmlns:ds="http://schemas.openxmlformats.org/officeDocument/2006/customXml" ds:itemID="{47E18979-C756-43FD-9D2A-15203E6A502A}">
+  <ds:schemaRefs>
+    <ds:schemaRef ds:uri="http://schemas.microsoft.com/pics"/>
+  </ds:schemaRefs>
+</ds:datastoreItem>
+</file>
+
+<file path=customXml/itemProps2.xml><?xml version="1.0" encoding="utf-8"?>
 <ds:datastoreItem xmlns:ds="http://schemas.openxmlformats.org/officeDocument/2006/customXml" ds:itemID="{51FBD1A1-449C-4EBE-BCFF-5A2F45398A1C}">
   <ds:schemaRefs>
     <ds:schemaRef ds:uri="http://schemas.microsoft.com/sharepoint/v3/contenttype/forms"/>
@@ -2475,16 +2730,8 @@
 </ds:datastoreItem>
 </file>
 
-<file path=customXml/itemProps2.xml><?xml version="1.0" encoding="utf-8"?>
-<ds:datastoreItem xmlns:ds="http://schemas.openxmlformats.org/officeDocument/2006/customXml" ds:itemID="{47E18979-C756-43FD-9D2A-15203E6A502A}">
-  <ds:schemaRefs>
-    <ds:schemaRef ds:uri="http://schemas.microsoft.com/pics"/>
-  </ds:schemaRefs>
-</ds:datastoreItem>
-</file>
-
 <file path=customXml/itemProps3.xml><?xml version="1.0" encoding="utf-8"?>
-<ds:datastoreItem xmlns:ds="http://schemas.openxmlformats.org/officeDocument/2006/customXml" ds:itemID="{B6E37D80-E76C-4988-BCE9-44750047A515}">
+<ds:datastoreItem xmlns:ds="http://schemas.openxmlformats.org/officeDocument/2006/customXml" ds:itemID="{CBA1B302-0FAC-4C4A-B1A4-DEE6A7A3AA50}">
   <ds:schemaRefs>
     <ds:schemaRef ds:uri="http://schemas.openxmlformats.org/officeDocument/2006/bibliography"/>
   </ds:schemaRefs>

</xml_diff>